<commit_message>
Fase: Pruebas de usuario
Ajustes por PNS.
</commit_message>
<xml_diff>
--- a/FASE_2_SPRINT_6/DISEÑO/293-OD_AI2_Modificación en el Mantenimiento de Garantías Reales (PBI 10800).docx
+++ b/FASE_2_SPRINT_6/DISEÑO/293-OD_AI2_Modificación en el Mantenimiento de Garantías Reales (PBI 10800).docx
@@ -1005,6 +1005,12 @@
                 <w:rFonts w:cs="Arial"/>
               </w:rPr>
             </w:pPr>
+            <w:r>
+              <w:rPr>
+                <w:rFonts w:cs="Arial"/>
+              </w:rPr>
+              <w:t>Arnoldo Martinelli M.</w:t>
+            </w:r>
           </w:p>
         </w:tc>
         <w:tc>
@@ -1022,6 +1028,12 @@
                 <w:rFonts w:cs="Arial"/>
               </w:rPr>
             </w:pPr>
+            <w:r>
+              <w:rPr>
+                <w:rFonts w:cs="Arial"/>
+              </w:rPr>
+              <w:t>10/10/2016</w:t>
+            </w:r>
           </w:p>
         </w:tc>
         <w:tc>
@@ -1039,6 +1051,12 @@
                 <w:rFonts w:cs="Arial"/>
               </w:rPr>
             </w:pPr>
+            <w:r>
+              <w:rPr>
+                <w:rFonts w:cs="Arial"/>
+              </w:rPr>
+              <w:t>1.0</w:t>
+            </w:r>
           </w:p>
         </w:tc>
         <w:tc>
@@ -1055,6 +1073,12 @@
                 <w:rFonts w:cs="Arial"/>
               </w:rPr>
             </w:pPr>
+            <w:r>
+              <w:rPr>
+                <w:rFonts w:cs="Arial"/>
+              </w:rPr>
+              <w:t>Ajuste realizado debido a una interpretación errónea del requerimiento por parte del proveedor.</w:t>
+            </w:r>
           </w:p>
         </w:tc>
       </w:tr>
@@ -6976,7 +7000,7 @@
           <v:shape id="_x0000_i1025" type="#_x0000_t75" style="width:76.5pt;height:50.25pt" o:ole="">
             <v:imagedata r:id="rId11" o:title=""/>
           </v:shape>
-          <o:OLEObject Type="Embed" ProgID="Excel.SheetMacroEnabled.12" ShapeID="_x0000_i1025" DrawAspect="Icon" ObjectID="_1535255505" r:id="rId12"/>
+          <o:OLEObject Type="Embed" ProgID="Excel.SheetMacroEnabled.12" ShapeID="_x0000_i1025" DrawAspect="Icon" ObjectID="_1537589402" r:id="rId12"/>
         </w:object>
       </w:r>
     </w:p>
@@ -9568,7 +9592,7 @@
           <v:shape id="_x0000_i1026" type="#_x0000_t75" style="width:76.5pt;height:50.25pt" o:ole="">
             <v:imagedata r:id="rId13" o:title=""/>
           </v:shape>
-          <o:OLEObject Type="Embed" ProgID="Excel.Sheet.12" ShapeID="_x0000_i1026" DrawAspect="Icon" ObjectID="_1535255506" r:id="rId14"/>
+          <o:OLEObject Type="Embed" ProgID="Excel.Sheet.12" ShapeID="_x0000_i1026" DrawAspect="Icon" ObjectID="_1537589403" r:id="rId14"/>
         </w:object>
       </w:r>
     </w:p>
@@ -10007,16 +10031,25 @@
                 <w:szCs w:val="20"/>
               </w:rPr>
               <w:lastRenderedPageBreak/>
-              <w:t xml:space="preserve">específicamente </w:t>
-            </w:r>
-            <w:r>
-              <w:rPr>
-                <w:rFonts w:ascii="Arial" w:hAnsi="Arial" w:cs="Arial"/>
-                <w:sz w:val="20"/>
-                <w:szCs w:val="20"/>
-                <w:lang w:eastAsia="es-ES"/>
-              </w:rPr>
-              <w:t>Relación a Garantía Fiduciaria, Garantía Valor, Relación a Garantía Real, Relación a Garantía Fideico</w:t>
+              <w:t>específicamente</w:t>
+            </w:r>
+            <w:r>
+              <w:rPr>
+                <w:rFonts w:ascii="Arial" w:hAnsi="Arial" w:cs="Arial"/>
+                <w:color w:val="212121"/>
+                <w:sz w:val="20"/>
+                <w:szCs w:val="20"/>
+              </w:rPr>
+              <w:t xml:space="preserve"> </w:t>
+            </w:r>
+            <w:r>
+              <w:rPr>
+                <w:rFonts w:ascii="Arial" w:hAnsi="Arial" w:cs="Arial"/>
+                <w:sz w:val="20"/>
+                <w:szCs w:val="20"/>
+                <w:lang w:eastAsia="es-ES"/>
+              </w:rPr>
+              <w:t>Garantía Valor, Relación a Garantía Real, Relación a Garantía Fideico</w:t>
             </w:r>
             <w:r>
               <w:rPr>
@@ -10430,6 +10463,38 @@
               <w:t xml:space="preserve"> no debe ser mayor a 100.</w:t>
             </w:r>
           </w:p>
+          <w:p>
+            <w:pPr>
+              <w:spacing w:before="60" w:after="60"/>
+              <w:contextualSpacing/>
+              <w:jc w:val="both"/>
+              <w:rPr>
+                <w:rFonts w:ascii="Arial" w:hAnsi="Arial" w:cs="Arial"/>
+                <w:sz w:val="20"/>
+                <w:szCs w:val="20"/>
+              </w:rPr>
+            </w:pPr>
+          </w:p>
+          <w:p>
+            <w:pPr>
+              <w:spacing w:before="60" w:after="60"/>
+              <w:contextualSpacing/>
+              <w:jc w:val="both"/>
+              <w:rPr>
+                <w:rFonts w:ascii="Arial" w:hAnsi="Arial" w:cs="Arial"/>
+                <w:sz w:val="20"/>
+                <w:szCs w:val="20"/>
+              </w:rPr>
+            </w:pPr>
+            <w:r>
+              <w:rPr>
+                <w:rFonts w:ascii="Arial" w:hAnsi="Arial" w:cs="Arial"/>
+                <w:sz w:val="20"/>
+                <w:szCs w:val="20"/>
+              </w:rPr>
+              <w:t xml:space="preserve">El porcentaje de responsabilidad de las garantías fiduciarias debe de ser igual a 100 bajo cualquier escenario, estas deben de ser excluidas de cualquiera de los cálculos. </w:t>
+            </w:r>
+          </w:p>
         </w:tc>
       </w:tr>
       <w:tr>
@@ -10578,6 +10643,9 @@
         </w:rPr>
       </w:pPr>
     </w:p>
+    <w:bookmarkStart w:id="5" w:name="_GoBack"/>
+    <w:bookmarkStart w:id="6" w:name="_MON_1537589376"/>
+    <w:bookmarkEnd w:id="6"/>
     <w:p>
       <w:pPr>
         <w:spacing w:after="120" w:line="240" w:lineRule="auto"/>
@@ -10600,9 +10668,10 @@
           <v:shape id="_x0000_i1027" type="#_x0000_t75" style="width:76.5pt;height:50.25pt" o:ole="">
             <v:imagedata r:id="rId15" o:title=""/>
           </v:shape>
-          <o:OLEObject Type="Embed" ProgID="Excel.Sheet.12" ShapeID="_x0000_i1027" DrawAspect="Icon" ObjectID="_1535255507" r:id="rId16"/>
+          <o:OLEObject Type="Embed" ProgID="Excel.Sheet.12" ShapeID="_x0000_i1027" DrawAspect="Icon" ObjectID="_1537589404" r:id="rId16"/>
         </w:object>
       </w:r>
+      <w:bookmarkEnd w:id="5"/>
     </w:p>
     <w:p>
       <w:pPr>
@@ -10675,7 +10744,7 @@
           <w:lang w:val="es-MX" w:eastAsia="en-US"/>
         </w:rPr>
       </w:pPr>
-      <w:bookmarkStart w:id="5" w:name="_Toc461187630"/>
+      <w:bookmarkStart w:id="7" w:name="_Toc461187630"/>
       <w:r>
         <w:rPr>
           <w:rFonts w:asciiTheme="minorHAnsi" w:eastAsiaTheme="majorEastAsia" w:hAnsiTheme="minorHAnsi" w:cstheme="majorBidi"/>
@@ -10684,7 +10753,6 @@
           <w:szCs w:val="24"/>
           <w:lang w:val="es-MX" w:eastAsia="en-US"/>
         </w:rPr>
-        <w:lastRenderedPageBreak/>
         <w:t>Diseño de interfaces</w:t>
       </w:r>
       <w:r>
@@ -10697,7 +10765,7 @@
         </w:rPr>
         <w:t xml:space="preserve"> técnicas</w:t>
       </w:r>
-      <w:bookmarkEnd w:id="5"/>
+      <w:bookmarkEnd w:id="7"/>
     </w:p>
     <w:p>
       <w:pPr>
@@ -11212,7 +11280,7 @@
           <w:lang w:val="es-MX" w:eastAsia="en-US"/>
         </w:rPr>
       </w:pPr>
-      <w:bookmarkStart w:id="6" w:name="_Toc461187631"/>
+      <w:bookmarkStart w:id="8" w:name="_Toc461187631"/>
       <w:r>
         <w:rPr>
           <w:rFonts w:asciiTheme="minorHAnsi" w:eastAsiaTheme="majorEastAsia" w:hAnsiTheme="minorHAnsi" w:cstheme="majorBidi"/>
@@ -11223,7 +11291,7 @@
         </w:rPr>
         <w:t>Otros diseños</w:t>
       </w:r>
-      <w:bookmarkEnd w:id="6"/>
+      <w:bookmarkEnd w:id="8"/>
       <w:r>
         <w:rPr>
           <w:rFonts w:asciiTheme="minorHAnsi" w:eastAsiaTheme="majorEastAsia" w:hAnsiTheme="minorHAnsi" w:cstheme="majorBidi"/>
@@ -11304,7 +11372,7 @@
           <w:lang w:val="es-MX"/>
         </w:rPr>
       </w:pPr>
-      <w:bookmarkStart w:id="7" w:name="_Toc461187632"/>
+      <w:bookmarkStart w:id="9" w:name="_Toc461187632"/>
       <w:r>
         <w:rPr>
           <w:rFonts w:asciiTheme="minorHAnsi" w:hAnsiTheme="minorHAnsi"/>
@@ -11316,7 +11384,7 @@
         </w:rPr>
         <w:t>Diagrama de arquitectura</w:t>
       </w:r>
-      <w:bookmarkEnd w:id="7"/>
+      <w:bookmarkEnd w:id="9"/>
     </w:p>
     <w:p>
       <w:pPr>
@@ -11371,7 +11439,7 @@
         </w:rPr>
         <w:t xml:space="preserve"> </w:t>
       </w:r>
-      <w:bookmarkStart w:id="8" w:name="_Toc461187633"/>
+      <w:bookmarkStart w:id="10" w:name="_Toc461187633"/>
       <w:r>
         <w:rPr>
           <w:rFonts w:asciiTheme="minorHAnsi" w:hAnsiTheme="minorHAnsi"/>
@@ -11383,7 +11451,7 @@
         </w:rPr>
         <w:t>Diagrama de paquetes</w:t>
       </w:r>
-      <w:bookmarkEnd w:id="8"/>
+      <w:bookmarkEnd w:id="10"/>
     </w:p>
     <w:p>
       <w:pPr>
@@ -11438,7 +11506,7 @@
         </w:rPr>
         <w:t xml:space="preserve"> </w:t>
       </w:r>
-      <w:bookmarkStart w:id="9" w:name="_Toc461187634"/>
+      <w:bookmarkStart w:id="11" w:name="_Toc461187634"/>
       <w:r>
         <w:rPr>
           <w:rFonts w:asciiTheme="minorHAnsi" w:hAnsiTheme="minorHAnsi"/>
@@ -11450,7 +11518,7 @@
         </w:rPr>
         <w:t>Diagrama de clases</w:t>
       </w:r>
-      <w:bookmarkEnd w:id="9"/>
+      <w:bookmarkEnd w:id="11"/>
     </w:p>
     <w:p>
       <w:pPr>
@@ -11494,7 +11562,7 @@
           <w:lang w:val="es-MX"/>
         </w:rPr>
       </w:pPr>
-      <w:bookmarkStart w:id="10" w:name="_Toc461187635"/>
+      <w:bookmarkStart w:id="12" w:name="_Toc461187635"/>
       <w:r>
         <w:rPr>
           <w:rFonts w:asciiTheme="minorHAnsi" w:hAnsiTheme="minorHAnsi"/>
@@ -11506,7 +11574,7 @@
         </w:rPr>
         <w:t>Diagrama de secuencias</w:t>
       </w:r>
-      <w:bookmarkEnd w:id="10"/>
+      <w:bookmarkEnd w:id="12"/>
     </w:p>
     <w:p>
       <w:pPr>
@@ -11646,9 +11714,9 @@
           <w:lang w:val="es-MX"/>
         </w:rPr>
       </w:pPr>
-      <w:bookmarkStart w:id="11" w:name="_Toc419124279"/>
-      <w:bookmarkStart w:id="12" w:name="_Toc419468654"/>
-      <w:bookmarkStart w:id="13" w:name="_Toc461187636"/>
+      <w:bookmarkStart w:id="13" w:name="_Toc419124279"/>
+      <w:bookmarkStart w:id="14" w:name="_Toc419468654"/>
+      <w:bookmarkStart w:id="15" w:name="_Toc461187636"/>
       <w:r>
         <w:rPr>
           <w:rFonts w:asciiTheme="minorHAnsi" w:hAnsiTheme="minorHAnsi"/>
@@ -11658,12 +11726,11 @@
           <w:szCs w:val="24"/>
           <w:lang w:val="es-MX"/>
         </w:rPr>
-        <w:lastRenderedPageBreak/>
         <w:t>Consideraciones en objetos de bases de datos</w:t>
       </w:r>
-      <w:bookmarkEnd w:id="11"/>
-      <w:bookmarkEnd w:id="12"/>
       <w:bookmarkEnd w:id="13"/>
+      <w:bookmarkEnd w:id="14"/>
+      <w:bookmarkEnd w:id="15"/>
     </w:p>
     <w:p>
       <w:pPr>
@@ -12732,9 +12799,9 @@
               </w:rPr>
               <w:t xml:space="preserve">Procedimiento para calcular el porcentaje de responsabilidad  </w:t>
             </w:r>
-            <w:bookmarkStart w:id="14" w:name="OLE_LINK87"/>
-            <w:bookmarkStart w:id="15" w:name="OLE_LINK88"/>
-            <w:bookmarkStart w:id="16" w:name="OLE_LINK89"/>
+            <w:bookmarkStart w:id="16" w:name="OLE_LINK87"/>
+            <w:bookmarkStart w:id="17" w:name="OLE_LINK88"/>
+            <w:bookmarkStart w:id="18" w:name="OLE_LINK89"/>
             <w:r>
               <w:rPr>
                 <w:rFonts w:eastAsia="Times New Roman"/>
@@ -12744,9 +12811,9 @@
               </w:rPr>
               <w:t>escenario A</w:t>
             </w:r>
-            <w:bookmarkEnd w:id="14"/>
-            <w:bookmarkEnd w:id="15"/>
             <w:bookmarkEnd w:id="16"/>
+            <w:bookmarkEnd w:id="17"/>
+            <w:bookmarkEnd w:id="18"/>
           </w:p>
         </w:tc>
         <w:tc>
@@ -13202,9 +13269,9 @@
                 <w:szCs w:val="20"/>
               </w:rPr>
             </w:pPr>
-            <w:bookmarkStart w:id="17" w:name="OLE_LINK62"/>
-            <w:bookmarkStart w:id="18" w:name="OLE_LINK63"/>
-            <w:bookmarkStart w:id="19" w:name="OLE_LINK64"/>
+            <w:bookmarkStart w:id="19" w:name="OLE_LINK62"/>
+            <w:bookmarkStart w:id="20" w:name="OLE_LINK63"/>
+            <w:bookmarkStart w:id="21" w:name="OLE_LINK64"/>
             <w:r>
               <w:rPr>
                 <w:sz w:val="20"/>
@@ -13213,9 +13280,9 @@
               </w:rPr>
               <w:t>N/A</w:t>
             </w:r>
-            <w:bookmarkEnd w:id="17"/>
-            <w:bookmarkEnd w:id="18"/>
             <w:bookmarkEnd w:id="19"/>
+            <w:bookmarkEnd w:id="20"/>
+            <w:bookmarkEnd w:id="21"/>
           </w:p>
         </w:tc>
       </w:tr>
@@ -13250,8 +13317,8 @@
               </w:rPr>
               <w:t>Calculo_</w:t>
             </w:r>
-            <w:bookmarkStart w:id="20" w:name="OLE_LINK90"/>
-            <w:bookmarkStart w:id="21" w:name="OLE_LINK91"/>
+            <w:bookmarkStart w:id="22" w:name="OLE_LINK90"/>
+            <w:bookmarkStart w:id="23" w:name="OLE_LINK91"/>
             <w:r>
               <w:rPr>
                 <w:rFonts w:eastAsia="Times New Roman"/>
@@ -13270,8 +13337,8 @@
               </w:rPr>
               <w:t>taje_Responsabilidad</w:t>
             </w:r>
-            <w:bookmarkEnd w:id="20"/>
-            <w:bookmarkEnd w:id="21"/>
+            <w:bookmarkEnd w:id="22"/>
+            <w:bookmarkEnd w:id="23"/>
             <w:r>
               <w:rPr>
                 <w:rFonts w:eastAsia="Times New Roman"/>
@@ -13543,7 +13610,7 @@
                 <w:lang w:val="es-CR" w:eastAsia="es-CR"/>
               </w:rPr>
             </w:pPr>
-            <w:bookmarkStart w:id="22" w:name="OLE_LINK75"/>
+            <w:bookmarkStart w:id="24" w:name="OLE_LINK75"/>
             <w:r>
               <w:rPr>
                 <w:rFonts w:eastAsia="Times New Roman"/>
@@ -13553,7 +13620,7 @@
               </w:rPr>
               <w:t xml:space="preserve">Paquete para </w:t>
             </w:r>
-            <w:bookmarkEnd w:id="22"/>
+            <w:bookmarkEnd w:id="24"/>
             <w:r>
               <w:rPr>
                 <w:rFonts w:eastAsia="Times New Roman"/>
@@ -13701,9 +13768,7 @@
           <w:lang w:val="es-MX"/>
         </w:rPr>
       </w:pPr>
-      <w:bookmarkStart w:id="23" w:name="_Toc461187637"/>
-      <w:bookmarkStart w:id="24" w:name="_GoBack"/>
-      <w:bookmarkEnd w:id="24"/>
+      <w:bookmarkStart w:id="25" w:name="_Toc461187637"/>
       <w:r>
         <w:rPr>
           <w:rFonts w:asciiTheme="minorHAnsi" w:hAnsiTheme="minorHAnsi"/>
@@ -13713,10 +13778,9 @@
           <w:szCs w:val="24"/>
           <w:lang w:val="es-MX"/>
         </w:rPr>
-        <w:lastRenderedPageBreak/>
         <w:t>Especificación de disponibilidad, continuidad (recuperación) y desempeño</w:t>
       </w:r>
-      <w:bookmarkEnd w:id="23"/>
+      <w:bookmarkEnd w:id="25"/>
     </w:p>
     <w:p>
       <w:pPr>
@@ -14038,7 +14102,7 @@
           <w:lang w:val="es-MX"/>
         </w:rPr>
       </w:pPr>
-      <w:bookmarkStart w:id="25" w:name="_Toc461187638"/>
+      <w:bookmarkStart w:id="26" w:name="_Toc461187638"/>
       <w:r>
         <w:rPr>
           <w:rFonts w:asciiTheme="minorHAnsi" w:hAnsiTheme="minorHAnsi"/>
@@ -14050,7 +14114,7 @@
         </w:rPr>
         <w:t>Parámetros del sistema</w:t>
       </w:r>
-      <w:bookmarkEnd w:id="25"/>
+      <w:bookmarkEnd w:id="26"/>
     </w:p>
     <w:p>
       <w:pPr>
@@ -14339,8 +14403,8 @@
           <w:lang w:val="es-MX"/>
         </w:rPr>
       </w:pPr>
-      <w:bookmarkStart w:id="26" w:name="_Toc460264764"/>
-      <w:bookmarkStart w:id="27" w:name="_Toc461187639"/>
+      <w:bookmarkStart w:id="27" w:name="_Toc460264764"/>
+      <w:bookmarkStart w:id="28" w:name="_Toc461187639"/>
       <w:r>
         <w:rPr>
           <w:rFonts w:asciiTheme="minorHAnsi" w:eastAsiaTheme="majorEastAsia" w:hAnsiTheme="minorHAnsi" w:cstheme="majorBidi"/>
@@ -14352,8 +14416,8 @@
         <w:lastRenderedPageBreak/>
         <w:t>Aprobación</w:t>
       </w:r>
-      <w:bookmarkEnd w:id="26"/>
       <w:bookmarkEnd w:id="27"/>
+      <w:bookmarkEnd w:id="28"/>
     </w:p>
     <w:p>
       <w:pPr>
@@ -16063,7 +16127,7 @@
               <w:sz w:val="20"/>
               <w:szCs w:val="20"/>
             </w:rPr>
-            <w:t>15</w:t>
+            <w:t>16</w:t>
           </w:r>
           <w:r>
             <w:rPr>
@@ -20155,9 +20219,12 @@
 </file>
 
 <file path=customXml/item1.xml><?xml version="1.0" encoding="utf-8"?>
-<p:properties xmlns:p="http://schemas.microsoft.com/office/2006/metadata/properties" xmlns:xsi="http://www.w3.org/2001/XMLSchema-instance" xmlns:pc="http://schemas.microsoft.com/office/infopath/2007/PartnerControls">
-  <documentManagement/>
-</p:properties>
+<?mso-contentType ?>
+<FormTemplates xmlns="http://schemas.microsoft.com/sharepoint/v3/contenttype/forms">
+  <Display>DocumentLibraryForm</Display>
+  <Edit>DocumentLibraryForm</Edit>
+  <New>DocumentLibraryForm</New>
+</FormTemplates>
 </file>
 
 <file path=customXml/item2.xml><?xml version="1.0" encoding="utf-8"?>
@@ -20320,12 +20387,9 @@
 </file>
 
 <file path=customXml/item3.xml><?xml version="1.0" encoding="utf-8"?>
-<?mso-contentType ?>
-<FormTemplates xmlns="http://schemas.microsoft.com/sharepoint/v3/contenttype/forms">
-  <Display>DocumentLibraryForm</Display>
-  <Edit>DocumentLibraryForm</Edit>
-  <New>DocumentLibraryForm</New>
-</FormTemplates>
+<p:properties xmlns:p="http://schemas.microsoft.com/office/2006/metadata/properties" xmlns:xsi="http://www.w3.org/2001/XMLSchema-instance" xmlns:pc="http://schemas.microsoft.com/office/infopath/2007/PartnerControls">
+  <documentManagement/>
+</p:properties>
 </file>
 
 <file path=customXml/item4.xml><?xml version="1.0" encoding="utf-8"?>
@@ -20333,10 +20397,9 @@
 </file>
 
 <file path=customXml/itemProps1.xml><?xml version="1.0" encoding="utf-8"?>
-<ds:datastoreItem xmlns:ds="http://schemas.openxmlformats.org/officeDocument/2006/customXml" ds:itemID="{E93D13CE-6B6C-4DA9-9429-36CED9789568}">
+<ds:datastoreItem xmlns:ds="http://schemas.openxmlformats.org/officeDocument/2006/customXml" ds:itemID="{6F4E9475-8B19-4AB5-8B2C-54FF89E39A73}">
   <ds:schemaRefs>
-    <ds:schemaRef ds:uri="http://schemas.microsoft.com/office/2006/metadata/properties"/>
-    <ds:schemaRef ds:uri="http://schemas.microsoft.com/office/infopath/2007/PartnerControls"/>
+    <ds:schemaRef ds:uri="http://schemas.microsoft.com/sharepoint/v3/contenttype/forms"/>
   </ds:schemaRefs>
 </ds:datastoreItem>
 </file>
@@ -20361,15 +20424,16 @@
 </file>
 
 <file path=customXml/itemProps3.xml><?xml version="1.0" encoding="utf-8"?>
-<ds:datastoreItem xmlns:ds="http://schemas.openxmlformats.org/officeDocument/2006/customXml" ds:itemID="{6F4E9475-8B19-4AB5-8B2C-54FF89E39A73}">
+<ds:datastoreItem xmlns:ds="http://schemas.openxmlformats.org/officeDocument/2006/customXml" ds:itemID="{E93D13CE-6B6C-4DA9-9429-36CED9789568}">
   <ds:schemaRefs>
-    <ds:schemaRef ds:uri="http://schemas.microsoft.com/sharepoint/v3/contenttype/forms"/>
+    <ds:schemaRef ds:uri="http://schemas.microsoft.com/office/2006/metadata/properties"/>
+    <ds:schemaRef ds:uri="http://schemas.microsoft.com/office/infopath/2007/PartnerControls"/>
   </ds:schemaRefs>
 </ds:datastoreItem>
 </file>
 
 <file path=customXml/itemProps4.xml><?xml version="1.0" encoding="utf-8"?>
-<ds:datastoreItem xmlns:ds="http://schemas.openxmlformats.org/officeDocument/2006/customXml" ds:itemID="{581E8293-F804-481B-86A9-71F1E1987244}">
+<ds:datastoreItem xmlns:ds="http://schemas.openxmlformats.org/officeDocument/2006/customXml" ds:itemID="{DEFE104C-C59F-4C62-B8FF-1D2AB002CF0F}">
   <ds:schemaRefs>
     <ds:schemaRef ds:uri="http://schemas.openxmlformats.org/officeDocument/2006/bibliography"/>
   </ds:schemaRefs>

</xml_diff>

<commit_message>
Ajustes por fase de pruebas de Usuario
</commit_message>
<xml_diff>
--- a/FASE_2_SPRINT_6/DISEÑO/293-OD_AI2_Modificación en el Mantenimiento de Garantías Reales (PBI 10800).docx
+++ b/FASE_2_SPRINT_6/DISEÑO/293-OD_AI2_Modificación en el Mantenimiento de Garantías Reales (PBI 10800).docx
@@ -4493,7 +4493,16 @@
                 <w:szCs w:val="20"/>
                 <w:lang w:val="es-ES"/>
               </w:rPr>
-              <w:t>einte enteros con dos decimales.</w:t>
+              <w:t xml:space="preserve">einte </w:t>
+            </w:r>
+            <w:r>
+              <w:rPr>
+                <w:rFonts w:ascii="Arial" w:hAnsi="Arial" w:cs="Arial"/>
+                <w:sz w:val="20"/>
+                <w:szCs w:val="20"/>
+                <w:lang w:val="es-ES"/>
+              </w:rPr>
+              <w:t>enteros con dos decimales.</w:t>
             </w:r>
           </w:p>
           <w:p>
@@ -4518,7 +4527,6 @@
                 <w:rFonts w:ascii="Arial" w:hAnsi="Arial" w:cs="Arial"/>
                 <w:sz w:val="20"/>
                 <w:szCs w:val="20"/>
-                <w:highlight w:val="yellow"/>
                 <w:lang w:val="es-ES"/>
               </w:rPr>
               <w:t xml:space="preserve">Si el campo “Tipo de Bien” posee asignado la </w:t>
@@ -4528,7 +4536,6 @@
                 <w:rFonts w:ascii="Arial" w:hAnsi="Arial" w:cs="Arial"/>
                 <w:sz w:val="20"/>
                 <w:szCs w:val="20"/>
-                <w:highlight w:val="yellow"/>
                 <w:lang w:val="es-ES"/>
               </w:rPr>
               <w:t>opción 1 o 2</w:t>
@@ -4538,7 +4545,6 @@
                 <w:rFonts w:ascii="Arial" w:hAnsi="Arial" w:cs="Arial"/>
                 <w:sz w:val="20"/>
                 <w:szCs w:val="20"/>
-                <w:highlight w:val="yellow"/>
                 <w:lang w:val="es-ES"/>
               </w:rPr>
               <w:t>,</w:t>
@@ -4548,7 +4554,6 @@
                 <w:rFonts w:ascii="Arial" w:hAnsi="Arial" w:cs="Arial"/>
                 <w:sz w:val="20"/>
                 <w:szCs w:val="20"/>
-                <w:highlight w:val="yellow"/>
                 <w:lang w:val="es-ES"/>
               </w:rPr>
               <w:t xml:space="preserve"> el campo d</w:t>
@@ -4558,7 +4563,6 @@
                 <w:rFonts w:ascii="Arial" w:hAnsi="Arial" w:cs="Arial"/>
                 <w:sz w:val="20"/>
                 <w:szCs w:val="20"/>
-                <w:highlight w:val="yellow"/>
                 <w:lang w:val="es-ES"/>
               </w:rPr>
               <w:t>eberá  mostrarse vacío</w:t>
@@ -4568,7 +4572,6 @@
                 <w:rFonts w:ascii="Arial" w:hAnsi="Arial" w:cs="Arial"/>
                 <w:sz w:val="20"/>
                 <w:szCs w:val="20"/>
-                <w:highlight w:val="yellow"/>
                 <w:lang w:val="es-ES"/>
               </w:rPr>
               <w:t xml:space="preserve"> cuando se está en modo de inserción o en modo de edición cuando el registro es nuevo y aún no se ha ejecutado el proceso de cálculo. Una vez que el proceso se haya ejecutado deberá mostrarse el valor obtenido por el sistema</w:t>
@@ -4578,7 +4581,6 @@
                 <w:rFonts w:ascii="Arial" w:hAnsi="Arial" w:cs="Arial"/>
                 <w:sz w:val="20"/>
                 <w:szCs w:val="20"/>
-                <w:highlight w:val="yellow"/>
                 <w:lang w:val="es-ES"/>
               </w:rPr>
               <w:t>.</w:t>
@@ -4617,7 +4619,16 @@
                 <w:szCs w:val="20"/>
                 <w:lang w:val="es-ES"/>
               </w:rPr>
-              <w:t>mostrar el mismo valor digitado en el campo “Monto Ultima Tasación Terreno”</w:t>
+              <w:t>mostrar el</w:t>
+            </w:r>
+            <w:r>
+              <w:rPr>
+                <w:rFonts w:ascii="Arial" w:hAnsi="Arial" w:cs="Arial"/>
+                <w:sz w:val="20"/>
+                <w:szCs w:val="20"/>
+                <w:lang w:val="es-ES"/>
+              </w:rPr>
+              <w:t xml:space="preserve"> mismo valor digitado en el campo “Monto Ultima Tasación Terreno”</w:t>
             </w:r>
             <w:r>
               <w:rPr>
@@ -5486,7 +5497,6 @@
                 <w:rFonts w:ascii="Arial" w:hAnsi="Arial" w:cs="Arial"/>
                 <w:sz w:val="20"/>
                 <w:szCs w:val="20"/>
-                <w:highlight w:val="yellow"/>
                 <w:lang w:val="es-ES"/>
               </w:rPr>
               <w:t xml:space="preserve">Si el campo “Tipo de Bien” posee asignado una opción  diferente de 1, </w:t>
@@ -5496,7 +5506,6 @@
                 <w:rFonts w:ascii="Arial" w:hAnsi="Arial" w:cs="Arial"/>
                 <w:sz w:val="20"/>
                 <w:szCs w:val="20"/>
-                <w:highlight w:val="yellow"/>
                 <w:lang w:val="es-ES"/>
               </w:rPr>
               <w:t>el campo deberá  mostrarse vacío cuando se está en modo de inserción o en modo de edición cuando el registro es nuevo y aún no se ha ejecutado el proceso de cálculo. Una vez que el proceso se haya ejecutado deberá mostrarse el valor obtenido por el sistema.</w:t>
@@ -7000,7 +7009,7 @@
           <v:shape id="_x0000_i1025" type="#_x0000_t75" style="width:76.5pt;height:50.25pt" o:ole="">
             <v:imagedata r:id="rId11" o:title=""/>
           </v:shape>
-          <o:OLEObject Type="Embed" ProgID="Excel.SheetMacroEnabled.12" ShapeID="_x0000_i1025" DrawAspect="Icon" ObjectID="_1537589402" r:id="rId12"/>
+          <o:OLEObject Type="Embed" ProgID="Excel.SheetMacroEnabled.12" ShapeID="_x0000_i1025" DrawAspect="Icon" ObjectID="_1537861122" r:id="rId12"/>
         </w:object>
       </w:r>
     </w:p>
@@ -7684,6 +7693,26 @@
               </w:rPr>
               <w:t xml:space="preserve"> y verificar que los campos “Fecha Anotación Registro Garantía” y “Fecha Inscripción Registro Garantía” contengan valor igual a vacío y que “Fecha Constitución Garantía” del mantenimiento “Garantías Operaciones”, ventana “Relación Garantía Real” más 30 días sea mayor a la fecha actual.</w:t>
             </w:r>
+            <w:r>
+              <w:rPr>
+                <w:rFonts w:ascii="Arial" w:eastAsia="Times New Roman" w:hAnsi="Arial" w:cs="Arial"/>
+                <w:sz w:val="20"/>
+                <w:szCs w:val="20"/>
+                <w:highlight w:val="yellow"/>
+                <w:lang w:val="es-ES" w:eastAsia="es-CR"/>
+              </w:rPr>
+              <w:t xml:space="preserve"> </w:t>
+            </w:r>
+            <w:r>
+              <w:rPr>
+                <w:rFonts w:ascii="Arial" w:eastAsia="Times New Roman" w:hAnsi="Arial" w:cs="Arial"/>
+                <w:sz w:val="20"/>
+                <w:szCs w:val="20"/>
+                <w:highlight w:val="yellow"/>
+                <w:lang w:val="es-ES" w:eastAsia="es-CR"/>
+              </w:rPr>
+              <w:t>Esta regla también aplica si dentro del mantenimiento “Inscripción Garantía Real” no existe el registro para la garantía relacionada a la operación consultada.</w:t>
+            </w:r>
           </w:p>
           <w:p>
             <w:pPr>
@@ -7821,7 +7850,7 @@
                 <w:szCs w:val="20"/>
                 <w:lang w:val="es-ES" w:eastAsia="es-CR"/>
               </w:rPr>
-              <w:t>en el menú “Abogados”, sub menú “Seguimiento de Inscripción”, opción “Inscripción Garantía Real”</w:t>
+              <w:t xml:space="preserve">en el menú “Abogados”, sub menú “Seguimiento </w:t>
             </w:r>
             <w:r>
               <w:rPr>
@@ -7830,6 +7859,16 @@
                 <w:szCs w:val="20"/>
                 <w:lang w:val="es-ES" w:eastAsia="es-CR"/>
               </w:rPr>
+              <w:lastRenderedPageBreak/>
+              <w:t>de Inscripción”, opción “Inscripción Garantía Real”</w:t>
+            </w:r>
+            <w:r>
+              <w:rPr>
+                <w:rFonts w:ascii="Arial" w:eastAsia="Times New Roman" w:hAnsi="Arial" w:cs="Arial"/>
+                <w:sz w:val="20"/>
+                <w:szCs w:val="20"/>
+                <w:lang w:val="es-ES" w:eastAsia="es-CR"/>
+              </w:rPr>
               <w:t xml:space="preserve">, </w:t>
             </w:r>
             <w:r>
@@ -7848,17 +7887,7 @@
                 <w:szCs w:val="20"/>
                 <w:lang w:val="es-ES" w:eastAsia="es-CR"/>
               </w:rPr>
-              <w:t xml:space="preserve"> y verificar que el campo “Fecha Anotación Registro Garantía” sea diferente de vacío, que el campo “Fecha Inscripción </w:t>
-            </w:r>
-            <w:r>
-              <w:rPr>
-                <w:rFonts w:ascii="Arial" w:eastAsia="Times New Roman" w:hAnsi="Arial" w:cs="Arial"/>
-                <w:sz w:val="20"/>
-                <w:szCs w:val="20"/>
-                <w:lang w:val="es-ES" w:eastAsia="es-CR"/>
-              </w:rPr>
-              <w:lastRenderedPageBreak/>
-              <w:t>Registro Garantía” contenga un valor igual a vacío y que “Fecha Constitución Garantía” del mantenimiento “Garantías Operaciones”, ventana “Relación Garantía Real” más 60 días sea mayor a la fecha actual, siempre y cuando el campo “Fecha Inscripción Registro Garantía” no contenga dato.</w:t>
+              <w:t xml:space="preserve"> y verificar que el campo “Fecha Anotación Registro Garantía” sea diferente de vacío, que el campo “Fecha Inscripción Registro Garantía” contenga un valor igual a vacío y que “Fecha Constitución Garantía” del mantenimiento “Garantías Operaciones”, ventana “Relación Garantía Real” más 60 días sea mayor a la fecha actual, siempre y cuando el campo “Fecha Inscripción Registro Garantía” no contenga dato.</w:t>
             </w:r>
           </w:p>
           <w:p>
@@ -8203,7 +8232,6 @@
                 <w:rFonts w:ascii="Arial" w:eastAsia="Times New Roman" w:hAnsi="Arial" w:cs="Arial"/>
                 <w:sz w:val="20"/>
                 <w:szCs w:val="20"/>
-                <w:highlight w:val="yellow"/>
                 <w:lang w:val="es-ES" w:eastAsia="es-CR"/>
               </w:rPr>
               <w:t xml:space="preserve">Si alguna de las validaciones 1, 2, 3 o 4 </w:t>
@@ -8213,10 +8241,9 @@
                 <w:rFonts w:ascii="Arial" w:eastAsia="Times New Roman" w:hAnsi="Arial" w:cs="Arial"/>
                 <w:sz w:val="20"/>
                 <w:szCs w:val="20"/>
-                <w:highlight w:val="yellow"/>
                 <w:lang w:val="es-ES" w:eastAsia="es-CR"/>
               </w:rPr>
-              <w:t>se cumple</w:t>
+              <w:t xml:space="preserve">se cumple </w:t>
             </w:r>
             <w:r>
               <w:rPr>
@@ -8225,7 +8252,7 @@
                 <w:szCs w:val="20"/>
                 <w:lang w:val="es-ES" w:eastAsia="es-CR"/>
               </w:rPr>
-              <w:t xml:space="preserve"> </w:t>
+              <w:t>y</w:t>
             </w:r>
             <w:r>
               <w:rPr>
@@ -8234,7 +8261,7 @@
                 <w:szCs w:val="20"/>
                 <w:lang w:val="es-ES" w:eastAsia="es-CR"/>
               </w:rPr>
-              <w:t>y</w:t>
+              <w:t xml:space="preserve"> la validación 5 no se cumple, </w:t>
             </w:r>
             <w:r>
               <w:rPr>
@@ -8243,7 +8270,7 @@
                 <w:szCs w:val="20"/>
                 <w:lang w:val="es-ES" w:eastAsia="es-CR"/>
               </w:rPr>
-              <w:t xml:space="preserve"> la validación 5 no se cumple, </w:t>
+              <w:t xml:space="preserve">se debe </w:t>
             </w:r>
             <w:r>
               <w:rPr>
@@ -8252,7 +8279,7 @@
                 <w:szCs w:val="20"/>
                 <w:lang w:val="es-ES" w:eastAsia="es-CR"/>
               </w:rPr>
-              <w:t xml:space="preserve">se debe </w:t>
+              <w:t xml:space="preserve">obtener de “Garantías Operaciones”, ventana “Relación a Garantía Real” el valor del campo “Tipo Mitigador” y extraer del catálogo “Tipo Mitigador” mediante el código obtenido, el valor de “Porcentaje Aceptación”. </w:t>
             </w:r>
             <w:r>
               <w:rPr>
@@ -8261,43 +8288,7 @@
                 <w:szCs w:val="20"/>
                 <w:lang w:val="es-ES" w:eastAsia="es-CR"/>
               </w:rPr>
-              <w:t xml:space="preserve">obtener de “Garantías Operaciones”, ventana “Relación a Garantía Real” el valor del campo “Tipo Mitigador” y extraer del catálogo “Tipo Mitigador” mediante el código obtenido, el valor de “Porcentaje Aceptación”. </w:t>
-            </w:r>
-            <w:r>
-              <w:rPr>
-                <w:rFonts w:ascii="Arial" w:eastAsia="Times New Roman" w:hAnsi="Arial" w:cs="Arial"/>
-                <w:sz w:val="20"/>
-                <w:szCs w:val="20"/>
-                <w:lang w:val="es-ES" w:eastAsia="es-CR"/>
-              </w:rPr>
-              <w:t>El valor a almacenar como “</w:t>
-            </w:r>
-            <w:r>
-              <w:rPr>
-                <w:rFonts w:ascii="Arial" w:eastAsia="Times New Roman" w:hAnsi="Arial" w:cs="Arial"/>
-                <w:sz w:val="20"/>
-                <w:szCs w:val="20"/>
-                <w:lang w:val="es-ES" w:eastAsia="es-CR"/>
-              </w:rPr>
-              <w:t>Porcentaje Aceptación Terreno SUGEF</w:t>
-            </w:r>
-            <w:r>
-              <w:rPr>
-                <w:rFonts w:ascii="Arial" w:eastAsia="Times New Roman" w:hAnsi="Arial" w:cs="Arial"/>
-                <w:sz w:val="20"/>
-                <w:szCs w:val="20"/>
-                <w:lang w:val="es-ES" w:eastAsia="es-CR"/>
-              </w:rPr>
-              <w:t>” es el obtenido en el f</w:t>
-            </w:r>
-            <w:r>
-              <w:rPr>
-                <w:rFonts w:ascii="Arial" w:eastAsia="Times New Roman" w:hAnsi="Arial" w:cs="Arial"/>
-                <w:sz w:val="20"/>
-                <w:szCs w:val="20"/>
-                <w:lang w:val="es-ES" w:eastAsia="es-CR"/>
-              </w:rPr>
-              <w:t>iltro anterior dividido entre 2</w:t>
+              <w:t>El valor a almacenar como “Porcentaje Aceptación Terreno SUGEF” es el obtenido en el filtro anterior dividido entre 2</w:t>
             </w:r>
             <w:r>
               <w:rPr>
@@ -8330,7 +8321,6 @@
                 <w:rFonts w:ascii="Arial" w:eastAsia="Times New Roman" w:hAnsi="Arial" w:cs="Arial"/>
                 <w:sz w:val="20"/>
                 <w:szCs w:val="20"/>
-                <w:highlight w:val="yellow"/>
                 <w:lang w:val="es-ES" w:eastAsia="es-CR"/>
               </w:rPr>
               <w:t xml:space="preserve">Si alguna de las validaciones 1, 2, 3 o 4 </w:t>
@@ -8340,10 +8330,9 @@
                 <w:rFonts w:ascii="Arial" w:eastAsia="Times New Roman" w:hAnsi="Arial" w:cs="Arial"/>
                 <w:sz w:val="20"/>
                 <w:szCs w:val="20"/>
-                <w:highlight w:val="yellow"/>
                 <w:lang w:val="es-ES" w:eastAsia="es-CR"/>
               </w:rPr>
-              <w:t>se cumple</w:t>
+              <w:t xml:space="preserve">se cumple </w:t>
             </w:r>
             <w:r>
               <w:rPr>
@@ -8352,7 +8341,7 @@
                 <w:szCs w:val="20"/>
                 <w:lang w:val="es-ES" w:eastAsia="es-CR"/>
               </w:rPr>
-              <w:t xml:space="preserve"> </w:t>
+              <w:t>y</w:t>
             </w:r>
             <w:r>
               <w:rPr>
@@ -8361,34 +8350,7 @@
                 <w:szCs w:val="20"/>
                 <w:lang w:val="es-ES" w:eastAsia="es-CR"/>
               </w:rPr>
-              <w:t>y</w:t>
-            </w:r>
-            <w:r>
-              <w:rPr>
-                <w:rFonts w:ascii="Arial" w:eastAsia="Times New Roman" w:hAnsi="Arial" w:cs="Arial"/>
-                <w:sz w:val="20"/>
-                <w:szCs w:val="20"/>
-                <w:lang w:val="es-ES" w:eastAsia="es-CR"/>
-              </w:rPr>
-              <w:t xml:space="preserve"> la validación 6 no se cumple, obtener de “Garantías Operaciones”, ventana “Relación a Garantía Real” el valor del campo “Deudor Habita” en la sección “Datos Adicionales” y verificar si éste es igual a “No”. De ser así, mediante el valor del campo “Tipo Mitigador”, extraer del catálogo “Tipo Mitigador” el valor de “Porcentaje Aceptación”. El valor a almacenar como “</w:t>
-            </w:r>
-            <w:r>
-              <w:rPr>
-                <w:rFonts w:ascii="Arial" w:eastAsia="Times New Roman" w:hAnsi="Arial" w:cs="Arial"/>
-                <w:sz w:val="20"/>
-                <w:szCs w:val="20"/>
-                <w:lang w:val="es-ES" w:eastAsia="es-CR"/>
-              </w:rPr>
-              <w:t>Porcentaje Aceptación Terreno SUGEF</w:t>
-            </w:r>
-            <w:r>
-              <w:rPr>
-                <w:rFonts w:ascii="Arial" w:eastAsia="Times New Roman" w:hAnsi="Arial" w:cs="Arial"/>
-                <w:sz w:val="20"/>
-                <w:szCs w:val="20"/>
-                <w:lang w:val="es-ES" w:eastAsia="es-CR"/>
-              </w:rPr>
-              <w:t>” es el obtenido en el filtro anterior dividido entre 2.</w:t>
+              <w:t xml:space="preserve"> la validación 6 no se cumple, obtener de “Garantías Operaciones”, ventana “Relación a Garantía Real” el valor del campo “Deudor Habita” en la sección “Datos Adicionales” y verificar si éste es igual a “No”. De ser así, mediante el valor del campo “Tipo Mitigador”, extraer del catálogo “Tipo Mitigador” el valor de “Porcentaje Aceptación”. El valor a almacenar como “Porcentaje Aceptación Terreno SUGEF” es el obtenido en el filtro anterior dividido entre 2.</w:t>
             </w:r>
           </w:p>
           <w:p>
@@ -8412,7 +8374,6 @@
                 <w:rFonts w:ascii="Arial" w:eastAsia="Times New Roman" w:hAnsi="Arial" w:cs="Arial"/>
                 <w:sz w:val="20"/>
                 <w:szCs w:val="20"/>
-                <w:highlight w:val="yellow"/>
                 <w:lang w:val="es-ES" w:eastAsia="es-CR"/>
               </w:rPr>
               <w:t xml:space="preserve">Si alguna de las validaciones 1, 2, 3 o 4 </w:t>
@@ -8422,10 +8383,9 @@
                 <w:rFonts w:ascii="Arial" w:eastAsia="Times New Roman" w:hAnsi="Arial" w:cs="Arial"/>
                 <w:sz w:val="20"/>
                 <w:szCs w:val="20"/>
-                <w:highlight w:val="yellow"/>
                 <w:lang w:val="es-ES" w:eastAsia="es-CR"/>
               </w:rPr>
-              <w:t>se cumple</w:t>
+              <w:t xml:space="preserve">se cumple </w:t>
             </w:r>
             <w:r>
               <w:rPr>
@@ -8434,7 +8394,7 @@
                 <w:szCs w:val="20"/>
                 <w:lang w:val="es-ES" w:eastAsia="es-CR"/>
               </w:rPr>
-              <w:t xml:space="preserve"> </w:t>
+              <w:t>y</w:t>
             </w:r>
             <w:r>
               <w:rPr>
@@ -8443,7 +8403,7 @@
                 <w:szCs w:val="20"/>
                 <w:lang w:val="es-ES" w:eastAsia="es-CR"/>
               </w:rPr>
-              <w:t>y</w:t>
+              <w:t xml:space="preserve"> la validación 6 no se cumple, obtener de “Garantías Operaciones”, ventana “Relación a Garantía Real” el valor</w:t>
             </w:r>
             <w:r>
               <w:rPr>
@@ -8452,7 +8412,7 @@
                 <w:szCs w:val="20"/>
                 <w:lang w:val="es-ES" w:eastAsia="es-CR"/>
               </w:rPr>
-              <w:t xml:space="preserve"> la validación 6 no se cumple, obtener de “Garantías Operaciones”, ventana “Relación a Garantía Real” el valor del campo “Deudor Habita” en la sección “Datos Adicionales” y verificar si éste es igual a “Sí” además de </w:t>
+              <w:t xml:space="preserve"> del campo “Deudor Habita” en </w:t>
             </w:r>
             <w:r>
               <w:rPr>
@@ -8461,6 +8421,16 @@
                 <w:szCs w:val="20"/>
                 <w:lang w:val="es-ES" w:eastAsia="es-CR"/>
               </w:rPr>
+              <w:lastRenderedPageBreak/>
+              <w:t xml:space="preserve">la sección “Datos Adicionales” y verificar si éste es igual a “Sí” además de </w:t>
+            </w:r>
+            <w:r>
+              <w:rPr>
+                <w:rFonts w:ascii="Arial" w:eastAsia="Times New Roman" w:hAnsi="Arial" w:cs="Arial"/>
+                <w:sz w:val="20"/>
+                <w:szCs w:val="20"/>
+                <w:lang w:val="es-ES" w:eastAsia="es-CR"/>
+              </w:rPr>
               <w:t xml:space="preserve">que el valor del campo </w:t>
             </w:r>
             <w:r>
@@ -8488,17 +8458,7 @@
                 <w:szCs w:val="20"/>
                 <w:lang w:val="es-ES" w:eastAsia="es-CR"/>
               </w:rPr>
-              <w:t xml:space="preserve">igual a “A1”, “A2, “B1”, “B2” o “C1”. De ser así, mediante el valor </w:t>
-            </w:r>
-            <w:r>
-              <w:rPr>
-                <w:rFonts w:ascii="Arial" w:eastAsia="Times New Roman" w:hAnsi="Arial" w:cs="Arial"/>
-                <w:sz w:val="20"/>
-                <w:szCs w:val="20"/>
-                <w:lang w:val="es-ES" w:eastAsia="es-CR"/>
-              </w:rPr>
-              <w:lastRenderedPageBreak/>
-              <w:t>del campo “Tipo Mitigador”, extraer del catálogo “Tipo Mitigador” el valor de “Porcentaje Aceptación”. El valor a almacenar como “</w:t>
+              <w:t>igual a “A1”, “A2, “B1”, “B2” o “C1”. De ser así, mediante el valor del campo “Tipo Mitigador”, extraer del catálogo “Tipo Mitigador” el valor de “Porcentaje Aceptación”. El valor a almacenar como “</w:t>
             </w:r>
             <w:r>
               <w:rPr>
@@ -8540,7 +8500,6 @@
                 <w:rFonts w:ascii="Arial" w:eastAsia="Times New Roman" w:hAnsi="Arial" w:cs="Arial"/>
                 <w:sz w:val="20"/>
                 <w:szCs w:val="20"/>
-                <w:highlight w:val="yellow"/>
                 <w:lang w:val="es-ES" w:eastAsia="es-CR"/>
               </w:rPr>
               <w:t xml:space="preserve">Si alguna de las validaciones 1, 2, 3 o 4 </w:t>
@@ -8550,10 +8509,9 @@
                 <w:rFonts w:ascii="Arial" w:eastAsia="Times New Roman" w:hAnsi="Arial" w:cs="Arial"/>
                 <w:sz w:val="20"/>
                 <w:szCs w:val="20"/>
-                <w:highlight w:val="yellow"/>
                 <w:lang w:val="es-ES" w:eastAsia="es-CR"/>
               </w:rPr>
-              <w:t>se cumple</w:t>
+              <w:t xml:space="preserve">se cumple </w:t>
             </w:r>
             <w:r>
               <w:rPr>
@@ -8562,7 +8520,7 @@
                 <w:szCs w:val="20"/>
                 <w:lang w:val="es-ES" w:eastAsia="es-CR"/>
               </w:rPr>
-              <w:t xml:space="preserve"> </w:t>
+              <w:t>y</w:t>
             </w:r>
             <w:r>
               <w:rPr>
@@ -8571,7 +8529,7 @@
                 <w:szCs w:val="20"/>
                 <w:lang w:val="es-ES" w:eastAsia="es-CR"/>
               </w:rPr>
-              <w:t>y</w:t>
+              <w:t xml:space="preserve"> la validación 6 no se cumple, obtener de “Garantías Operaciones”, ventana “Relación a Garantía Real” el valor del campo “Deudor Habita” en la sección “Datos Adicionales” y verificar si éste es igual a “Sí”</w:t>
             </w:r>
             <w:r>
               <w:rPr>
@@ -8580,7 +8538,7 @@
                 <w:szCs w:val="20"/>
                 <w:lang w:val="es-ES" w:eastAsia="es-CR"/>
               </w:rPr>
-              <w:t xml:space="preserve"> la validación 6 no se cumple, obtener de “Garantías Operaciones”, ventana “Relación a Garantía Real” el valor del campo “Deudor Habita” en la sección “Datos Adicionales” y verificar si éste es igual a “Sí” además de</w:t>
+              <w:t xml:space="preserve"> además de</w:t>
             </w:r>
             <w:r>
               <w:rPr>
@@ -9038,7 +8996,7 @@
                 <w:szCs w:val="20"/>
                 <w:lang w:val="es-ES" w:eastAsia="es-CR"/>
               </w:rPr>
-              <w:t xml:space="preserve">Si la validación 2 no se cumple, obtener de “Garantías Operaciones”, ventana “Relación a Garantía Real” el valor del campo “Deudor Habita” en la sección “Datos Adicionales” y verificar si éste es igual a “Sí” además de </w:t>
+              <w:t xml:space="preserve">Si la validación 2 no se cumple, obtener de “Garantías Operaciones”, ventana “Relación a Garantía Real” el valor del campo “Deudor Habita” </w:t>
             </w:r>
             <w:r>
               <w:rPr>
@@ -9047,6 +9005,16 @@
                 <w:szCs w:val="20"/>
                 <w:lang w:val="es-ES" w:eastAsia="es-CR"/>
               </w:rPr>
+              <w:lastRenderedPageBreak/>
+              <w:t xml:space="preserve">en la sección “Datos Adicionales” y verificar si éste es igual a “Sí” además de </w:t>
+            </w:r>
+            <w:r>
+              <w:rPr>
+                <w:rFonts w:ascii="Arial" w:eastAsia="Times New Roman" w:hAnsi="Arial" w:cs="Arial"/>
+                <w:sz w:val="20"/>
+                <w:szCs w:val="20"/>
+                <w:lang w:val="es-ES" w:eastAsia="es-CR"/>
+              </w:rPr>
               <w:t xml:space="preserve">que el valor del campo </w:t>
             </w:r>
             <w:r>
@@ -9074,17 +9042,7 @@
                 <w:szCs w:val="20"/>
                 <w:lang w:val="es-ES" w:eastAsia="es-CR"/>
               </w:rPr>
-              <w:t xml:space="preserve">igual a “A1”, “A2, “B1”, “B2” o “C1”. De ser así, mediante el valor del </w:t>
-            </w:r>
-            <w:r>
-              <w:rPr>
-                <w:rFonts w:ascii="Arial" w:eastAsia="Times New Roman" w:hAnsi="Arial" w:cs="Arial"/>
-                <w:sz w:val="20"/>
-                <w:szCs w:val="20"/>
-                <w:lang w:val="es-ES" w:eastAsia="es-CR"/>
-              </w:rPr>
-              <w:lastRenderedPageBreak/>
-              <w:t>campo “Tipo Mitigador”, extraer del catálogo “Tipo Mitigador” el valor de “Porcentaje Aceptación”. El valor a almacenar como “</w:t>
+              <w:t>igual a “A1”, “A2, “B1”, “B2” o “C1”. De ser así, mediante el valor del campo “Tipo Mitigador”, extraer del catálogo “Tipo Mitigador” el valor de “Porcentaje Aceptación”. El valor a almacenar como “</w:t>
             </w:r>
             <w:r>
               <w:rPr>
@@ -9592,7 +9550,7 @@
           <v:shape id="_x0000_i1026" type="#_x0000_t75" style="width:76.5pt;height:50.25pt" o:ole="">
             <v:imagedata r:id="rId13" o:title=""/>
           </v:shape>
-          <o:OLEObject Type="Embed" ProgID="Excel.Sheet.12" ShapeID="_x0000_i1026" DrawAspect="Icon" ObjectID="_1537589403" r:id="rId14"/>
+          <o:OLEObject Type="Embed" ProgID="Excel.Sheet.12" ShapeID="_x0000_i1026" DrawAspect="Icon" ObjectID="_1537861123" r:id="rId14"/>
         </w:object>
       </w:r>
     </w:p>
@@ -9974,7 +9932,6 @@
                 <w:color w:val="212121"/>
                 <w:sz w:val="20"/>
                 <w:szCs w:val="20"/>
-                <w:highlight w:val="yellow"/>
               </w:rPr>
               <w:t>Determinar todas las garantías que respaldan una sola operación</w:t>
             </w:r>
@@ -9984,7 +9941,6 @@
                 <w:color w:val="212121"/>
                 <w:sz w:val="20"/>
                 <w:szCs w:val="20"/>
-                <w:highlight w:val="yellow"/>
               </w:rPr>
               <w:t xml:space="preserve"> </w:t>
             </w:r>
@@ -9994,7 +9950,6 @@
                 <w:color w:val="212121"/>
                 <w:sz w:val="20"/>
                 <w:szCs w:val="20"/>
-                <w:highlight w:val="yellow"/>
               </w:rPr>
               <w:t>o contrato.</w:t>
             </w:r>
@@ -10021,7 +9976,8 @@
                 <w:sz w:val="20"/>
                 <w:szCs w:val="20"/>
               </w:rPr>
-              <w:t xml:space="preserve">Almacenar en la base de datos, para cada relación del set de datos, el valor 100, según corresponda, en el campo “Porcentaje Responsabilidad SUGEF” de las ventanas de relación en Garantías Operaciones, </w:t>
+              <w:lastRenderedPageBreak/>
+              <w:t>Almacenar en la base de datos, para cada relación del set de datos, el valor 100, según corresponda, en el campo “Porcentaje Responsabilidad SUGEF” de las ventanas de relación en Garantías Operaciones, específicamente</w:t>
             </w:r>
             <w:r>
               <w:rPr>
@@ -10030,16 +9986,6 @@
                 <w:sz w:val="20"/>
                 <w:szCs w:val="20"/>
               </w:rPr>
-              <w:lastRenderedPageBreak/>
-              <w:t>específicamente</w:t>
-            </w:r>
-            <w:r>
-              <w:rPr>
-                <w:rFonts w:ascii="Arial" w:hAnsi="Arial" w:cs="Arial"/>
-                <w:color w:val="212121"/>
-                <w:sz w:val="20"/>
-                <w:szCs w:val="20"/>
-              </w:rPr>
               <w:t xml:space="preserve"> </w:t>
             </w:r>
             <w:r>
@@ -10058,17 +10004,7 @@
                 <w:szCs w:val="20"/>
                 <w:lang w:eastAsia="es-ES"/>
               </w:rPr>
-              <w:t xml:space="preserve">miso y Relación a Garantía Aval, </w:t>
-            </w:r>
-            <w:r>
-              <w:rPr>
-                <w:rFonts w:ascii="Arial" w:hAnsi="Arial" w:cs="Arial"/>
-                <w:sz w:val="20"/>
-                <w:szCs w:val="20"/>
-                <w:highlight w:val="yellow"/>
-                <w:lang w:eastAsia="es-ES"/>
-              </w:rPr>
-              <w:t>es decir, a cada una de las garantías que respalda la operación o contrato se les asignará el valor 100.</w:t>
+              <w:t>miso y Relación a Garantía Aval, es decir, a cada una de las garantías que respalda la operación o contrato se les asignará el valor 100.</w:t>
             </w:r>
           </w:p>
           <w:p>
@@ -10112,16 +10048,7 @@
                 <w:sz w:val="20"/>
                 <w:szCs w:val="20"/>
               </w:rPr>
-              <w:t>Una garantía tiene relación con N cantidad de operaciones</w:t>
-            </w:r>
-            <w:r>
-              <w:rPr>
-                <w:rFonts w:ascii="Arial" w:hAnsi="Arial" w:cs="Arial"/>
-                <w:color w:val="212121"/>
-                <w:sz w:val="20"/>
-                <w:szCs w:val="20"/>
-              </w:rPr>
-              <w:t xml:space="preserve"> y/o contratos, el sistema debe:</w:t>
+              <w:t>Una garantía tiene relación con N cantidad de operaciones y/o contratos, el sistema debe:</w:t>
             </w:r>
           </w:p>
           <w:p>
@@ -10148,7 +10075,16 @@
                 <w:sz w:val="20"/>
                 <w:szCs w:val="20"/>
               </w:rPr>
-              <w:t xml:space="preserve">Obtener el conjunto de relaciones entre garantías y operaciones agrupado de acuerdo al número de garantía. </w:t>
+              <w:t xml:space="preserve">Obtener el conjunto de relaciones entre garantías y operaciones agrupado de </w:t>
+            </w:r>
+            <w:r>
+              <w:rPr>
+                <w:rFonts w:ascii="Arial" w:hAnsi="Arial" w:cs="Arial"/>
+                <w:color w:val="212121"/>
+                <w:sz w:val="20"/>
+                <w:szCs w:val="20"/>
+              </w:rPr>
+              <w:t xml:space="preserve">acuerdo al número de garantía. </w:t>
             </w:r>
           </w:p>
           <w:p>
@@ -10182,17 +10118,7 @@
                 <w:sz w:val="20"/>
                 <w:szCs w:val="20"/>
               </w:rPr>
-              <w:t>e cumplen con las condiciones</w:t>
-            </w:r>
-            <w:r>
-              <w:rPr>
-                <w:rFonts w:ascii="Arial" w:hAnsi="Arial" w:cs="Arial"/>
-                <w:color w:val="212121"/>
-                <w:sz w:val="20"/>
-                <w:szCs w:val="20"/>
-                <w:highlight w:val="yellow"/>
-              </w:rPr>
-              <w:t>, es decir, se sumarán los saldos de todas las operaciones y/o contratos en los que participa la garantía</w:t>
+              <w:t>e cumplen con las condiciones, es decir, se sumarán los saldos de todas las operaciones y/o contratos en los que participa la garantía</w:t>
             </w:r>
             <w:r>
               <w:rPr>
@@ -10235,7 +10161,7 @@
                 <w:sz w:val="20"/>
                 <w:szCs w:val="20"/>
               </w:rPr>
-              <w:t>ente (</w:t>
+              <w:t>ente (s</w:t>
             </w:r>
             <w:r>
               <w:rPr>
@@ -10243,9 +10169,8 @@
                 <w:color w:val="212121"/>
                 <w:sz w:val="20"/>
                 <w:szCs w:val="20"/>
-                <w:highlight w:val="yellow"/>
-              </w:rPr>
-              <w:t>s</w:t>
+              </w:rPr>
+              <w:t xml:space="preserve">i el registro es de tipo Operación utilizar </w:t>
             </w:r>
             <w:r>
               <w:rPr>
@@ -10253,9 +10178,8 @@
                 <w:color w:val="212121"/>
                 <w:sz w:val="20"/>
                 <w:szCs w:val="20"/>
-                <w:highlight w:val="yellow"/>
-              </w:rPr>
-              <w:t xml:space="preserve">i el registro es de tipo Operación utilizar </w:t>
+              </w:rPr>
+              <w:t>el valor del campo</w:t>
             </w:r>
             <w:r>
               <w:rPr>
@@ -10263,7 +10187,15 @@
                 <w:color w:val="212121"/>
                 <w:sz w:val="20"/>
                 <w:szCs w:val="20"/>
-                <w:highlight w:val="yellow"/>
+              </w:rPr>
+              <w:t xml:space="preserve"> “Saldo Colonizado”, si el registro es de tipo Contrato utilizar </w:t>
+            </w:r>
+            <w:r>
+              <w:rPr>
+                <w:rFonts w:ascii="Arial" w:hAnsi="Arial" w:cs="Arial"/>
+                <w:color w:val="212121"/>
+                <w:sz w:val="20"/>
+                <w:szCs w:val="20"/>
               </w:rPr>
               <w:t>el valor del campo</w:t>
             </w:r>
@@ -10273,38 +10205,8 @@
                 <w:color w:val="212121"/>
                 <w:sz w:val="20"/>
                 <w:szCs w:val="20"/>
-                <w:highlight w:val="yellow"/>
-              </w:rPr>
-              <w:t xml:space="preserve"> “Saldo Colonizado”, si el registro es de tipo Contrato utilizar </w:t>
-            </w:r>
-            <w:r>
-              <w:rPr>
-                <w:rFonts w:ascii="Arial" w:hAnsi="Arial" w:cs="Arial"/>
-                <w:color w:val="212121"/>
-                <w:sz w:val="20"/>
-                <w:szCs w:val="20"/>
-                <w:highlight w:val="yellow"/>
-              </w:rPr>
-              <w:t>el valor del campo</w:t>
-            </w:r>
-            <w:r>
-              <w:rPr>
-                <w:rFonts w:ascii="Arial" w:hAnsi="Arial" w:cs="Arial"/>
-                <w:color w:val="212121"/>
-                <w:sz w:val="20"/>
-                <w:szCs w:val="20"/>
-                <w:highlight w:val="yellow"/>
-              </w:rPr>
-              <w:t xml:space="preserve"> “Saldo Original Colonizado”</w:t>
-            </w:r>
-            <w:r>
-              <w:rPr>
-                <w:rFonts w:ascii="Arial" w:hAnsi="Arial" w:cs="Arial"/>
-                <w:color w:val="212121"/>
-                <w:sz w:val="20"/>
-                <w:szCs w:val="20"/>
-              </w:rPr>
-              <w:t>, ambos del Mantenimiento Garantías Operaciones, sección Detalle SICC) y dividirlo entre el resultado del punto 2.</w:t>
+              </w:rPr>
+              <w:t xml:space="preserve"> “Saldo Original Colonizado”, ambos del Mantenimiento Garantías Operaciones, sección Detalle SICC) y dividirlo entre el resultado del punto 2.</w:t>
             </w:r>
           </w:p>
           <w:p>
@@ -10336,7 +10238,17 @@
                 <w:sz w:val="20"/>
                 <w:szCs w:val="20"/>
               </w:rPr>
-              <w:t>sultados obtenidos en el punto 3</w:t>
+              <w:t>sultados</w:t>
+            </w:r>
+            <w:bookmarkStart w:id="5" w:name="_GoBack"/>
+            <w:bookmarkEnd w:id="5"/>
+            <w:r>
+              <w:rPr>
+                <w:rFonts w:ascii="Arial" w:hAnsi="Arial" w:cs="Arial"/>
+                <w:sz w:val="20"/>
+                <w:szCs w:val="20"/>
+              </w:rPr>
+              <w:t xml:space="preserve"> obtenidos en el punto 3</w:t>
             </w:r>
             <w:r>
               <w:rPr>
@@ -10643,7 +10555,6 @@
         </w:rPr>
       </w:pPr>
     </w:p>
-    <w:bookmarkStart w:id="5" w:name="_GoBack"/>
     <w:bookmarkStart w:id="6" w:name="_MON_1537589376"/>
     <w:bookmarkEnd w:id="6"/>
     <w:p>
@@ -10668,10 +10579,9 @@
           <v:shape id="_x0000_i1027" type="#_x0000_t75" style="width:76.5pt;height:50.25pt" o:ole="">
             <v:imagedata r:id="rId15" o:title=""/>
           </v:shape>
-          <o:OLEObject Type="Embed" ProgID="Excel.Sheet.12" ShapeID="_x0000_i1027" DrawAspect="Icon" ObjectID="_1537589404" r:id="rId16"/>
+          <o:OLEObject Type="Embed" ProgID="Excel.Sheet.12" ShapeID="_x0000_i1027" DrawAspect="Icon" ObjectID="_1537861124" r:id="rId16"/>
         </w:object>
       </w:r>
-      <w:bookmarkEnd w:id="5"/>
     </w:p>
     <w:p>
       <w:pPr>
@@ -13730,6 +13640,7 @@
           <w:szCs w:val="24"/>
           <w:lang w:val="es-MX"/>
         </w:rPr>
+        <w:lastRenderedPageBreak/>
         <w:t xml:space="preserve"> </w:t>
       </w:r>
     </w:p>
@@ -16127,7 +16038,7 @@
               <w:sz w:val="20"/>
               <w:szCs w:val="20"/>
             </w:rPr>
-            <w:t>16</w:t>
+            <w:t>11</w:t>
           </w:r>
           <w:r>
             <w:rPr>
@@ -20219,12 +20130,9 @@
 </file>
 
 <file path=customXml/item1.xml><?xml version="1.0" encoding="utf-8"?>
-<?mso-contentType ?>
-<FormTemplates xmlns="http://schemas.microsoft.com/sharepoint/v3/contenttype/forms">
-  <Display>DocumentLibraryForm</Display>
-  <Edit>DocumentLibraryForm</Edit>
-  <New>DocumentLibraryForm</New>
-</FormTemplates>
+<p:properties xmlns:p="http://schemas.microsoft.com/office/2006/metadata/properties" xmlns:xsi="http://www.w3.org/2001/XMLSchema-instance" xmlns:pc="http://schemas.microsoft.com/office/infopath/2007/PartnerControls">
+  <documentManagement/>
+</p:properties>
 </file>
 
 <file path=customXml/item2.xml><?xml version="1.0" encoding="utf-8"?>
@@ -20387,9 +20295,12 @@
 </file>
 
 <file path=customXml/item3.xml><?xml version="1.0" encoding="utf-8"?>
-<p:properties xmlns:p="http://schemas.microsoft.com/office/2006/metadata/properties" xmlns:xsi="http://www.w3.org/2001/XMLSchema-instance" xmlns:pc="http://schemas.microsoft.com/office/infopath/2007/PartnerControls">
-  <documentManagement/>
-</p:properties>
+<?mso-contentType ?>
+<FormTemplates xmlns="http://schemas.microsoft.com/sharepoint/v3/contenttype/forms">
+  <Display>DocumentLibraryForm</Display>
+  <Edit>DocumentLibraryForm</Edit>
+  <New>DocumentLibraryForm</New>
+</FormTemplates>
 </file>
 
 <file path=customXml/item4.xml><?xml version="1.0" encoding="utf-8"?>
@@ -20397,9 +20308,10 @@
 </file>
 
 <file path=customXml/itemProps1.xml><?xml version="1.0" encoding="utf-8"?>
-<ds:datastoreItem xmlns:ds="http://schemas.openxmlformats.org/officeDocument/2006/customXml" ds:itemID="{6F4E9475-8B19-4AB5-8B2C-54FF89E39A73}">
+<ds:datastoreItem xmlns:ds="http://schemas.openxmlformats.org/officeDocument/2006/customXml" ds:itemID="{E93D13CE-6B6C-4DA9-9429-36CED9789568}">
   <ds:schemaRefs>
-    <ds:schemaRef ds:uri="http://schemas.microsoft.com/sharepoint/v3/contenttype/forms"/>
+    <ds:schemaRef ds:uri="http://schemas.microsoft.com/office/2006/metadata/properties"/>
+    <ds:schemaRef ds:uri="http://schemas.microsoft.com/office/infopath/2007/PartnerControls"/>
   </ds:schemaRefs>
 </ds:datastoreItem>
 </file>
@@ -20424,16 +20336,15 @@
 </file>
 
 <file path=customXml/itemProps3.xml><?xml version="1.0" encoding="utf-8"?>
-<ds:datastoreItem xmlns:ds="http://schemas.openxmlformats.org/officeDocument/2006/customXml" ds:itemID="{E93D13CE-6B6C-4DA9-9429-36CED9789568}">
+<ds:datastoreItem xmlns:ds="http://schemas.openxmlformats.org/officeDocument/2006/customXml" ds:itemID="{6F4E9475-8B19-4AB5-8B2C-54FF89E39A73}">
   <ds:schemaRefs>
-    <ds:schemaRef ds:uri="http://schemas.microsoft.com/office/2006/metadata/properties"/>
-    <ds:schemaRef ds:uri="http://schemas.microsoft.com/office/infopath/2007/PartnerControls"/>
+    <ds:schemaRef ds:uri="http://schemas.microsoft.com/sharepoint/v3/contenttype/forms"/>
   </ds:schemaRefs>
 </ds:datastoreItem>
 </file>
 
 <file path=customXml/itemProps4.xml><?xml version="1.0" encoding="utf-8"?>
-<ds:datastoreItem xmlns:ds="http://schemas.openxmlformats.org/officeDocument/2006/customXml" ds:itemID="{DEFE104C-C59F-4C62-B8FF-1D2AB002CF0F}">
+<ds:datastoreItem xmlns:ds="http://schemas.openxmlformats.org/officeDocument/2006/customXml" ds:itemID="{03CFAAC3-9281-4CE0-BC29-3628FD192BC8}">
   <ds:schemaRefs>
     <ds:schemaRef ds:uri="http://schemas.openxmlformats.org/officeDocument/2006/bibliography"/>
   </ds:schemaRefs>

</xml_diff>